<commit_message>
Aded OOP Front Pages
</commit_message>
<xml_diff>
--- a/public/static/word-templates/DS Index.docx
+++ b/public/static/word-templates/DS Index.docx
@@ -4,6 +4,7 @@
   <w:body>
     <w:p>
       <w:pPr>
+        <w:spacing w:after="0"/>
         <w:jc w:val="center"/>
         <w:rPr>
           <w:rFonts w:ascii="Tinos" w:hAnsi="Tinos" w:cs="Tinos"/>
@@ -25,10 +26,10 @@
               <wp:align>center</wp:align>
             </wp:positionH>
             <wp:positionV relativeFrom="paragraph">
-              <wp:posOffset>402590</wp:posOffset>
+              <wp:posOffset>226695</wp:posOffset>
             </wp:positionV>
-            <wp:extent cx="1275347" cy="1514475"/>
-            <wp:effectExtent l="0" t="0" r="1270" b="0"/>
+            <wp:extent cx="1275080" cy="1514475"/>
+            <wp:effectExtent l="19050" t="0" r="1270" b="0"/>
             <wp:wrapNone/>
             <wp:docPr id="2" name="Picture 2"/>
             <wp:cNvGraphicFramePr>
@@ -47,7 +48,7 @@
                     <a:blip r:embed="rId6" cstate="print">
                       <a:extLst>
                         <a:ext uri="{28A0092B-C50C-407E-A947-70E740481C1C}">
-                          <a14:useLocalDpi xmlns="" xmlns:wpc="http://schemas.microsoft.com/office/word/2010/wordprocessingCanvas" xmlns:cx="http://schemas.microsoft.com/office/drawing/2014/chartex" xmlns:cx1="http://schemas.microsoft.com/office/drawing/2015/9/8/chartex" xmlns:cx2="http://schemas.microsoft.com/office/drawing/2015/10/21/chartex" xmlns:cx3="http://schemas.microsoft.com/office/drawing/2016/5/9/chartex" xmlns:cx4="http://schemas.microsoft.com/office/drawing/2016/5/10/chartex" xmlns:cx5="http://schemas.microsoft.com/office/drawing/2016/5/11/chartex" xmlns:cx6="http://schemas.microsoft.com/office/drawing/2016/5/12/chartex" xmlns:cx7="http://schemas.microsoft.com/office/drawing/2016/5/13/chartex" xmlns:cx8="http://schemas.microsoft.com/office/drawing/2016/5/14/chartex" xmlns:mc="http://schemas.openxmlformats.org/markup-compatibility/2006" xmlns:aink="http://schemas.microsoft.com/office/drawing/2016/ink" xmlns:am3d="http://schemas.microsoft.com/office/drawing/2017/model3d" xmlns:o="urn:schemas-microsoft-com:office:office" xmlns:oel="http://schemas.microsoft.com/office/2019/extlst" xmlns:v="urn:schemas-microsoft-com:vml" xmlns:wp14="http://schemas.microsoft.com/office/word/2010/wordprocessingDrawing" xmlns:w10="urn:schemas-microsoft-com:office:word" xmlns:w="http://schemas.openxmlformats.org/wordprocessingml/2006/main" xmlns:w14="http://schemas.microsoft.com/office/word/2010/wordml" xmlns:w15="http://schemas.microsoft.com/office/word/2012/wordml" xmlns:w16cex="http://schemas.microsoft.com/office/word/2018/wordml/cex" xmlns:w16cid="http://schemas.microsoft.com/office/word/2016/wordml/cid" xmlns:w16="http://schemas.microsoft.com/office/word/2018/wordml" xmlns:w16sdtdh="http://schemas.microsoft.com/office/word/2020/wordml/sdtdatahash" xmlns:w16se="http://schemas.microsoft.com/office/word/2015/wordml/symex" xmlns:wpg="http://schemas.microsoft.com/office/word/2010/wordprocessingGroup" xmlns:wpi="http://schemas.microsoft.com/office/word/2010/wordprocessingInk" xmlns:wps="http://schemas.microsoft.com/office/word/2010/wordprocessingShape" xmlns:a14="http://schemas.microsoft.com/office/drawing/2010/main" val="0"/>
+                          <a14:useLocalDpi xmlns:a14="http://schemas.microsoft.com/office/drawing/2010/main" xmlns:wps="http://schemas.microsoft.com/office/word/2010/wordprocessingShape" xmlns:wpi="http://schemas.microsoft.com/office/word/2010/wordprocessingInk" xmlns:wpg="http://schemas.microsoft.com/office/word/2010/wordprocessingGroup" xmlns:w16se="http://schemas.microsoft.com/office/word/2015/wordml/symex" xmlns:w16sdtdh="http://schemas.microsoft.com/office/word/2020/wordml/sdtdatahash" xmlns:w16="http://schemas.microsoft.com/office/word/2018/wordml" xmlns:w16cid="http://schemas.microsoft.com/office/word/2016/wordml/cid" xmlns:w16cex="http://schemas.microsoft.com/office/word/2018/wordml/cex" xmlns:w15="http://schemas.microsoft.com/office/word/2012/wordml" xmlns:w14="http://schemas.microsoft.com/office/word/2010/wordml" xmlns:w="http://schemas.openxmlformats.org/wordprocessingml/2006/main" xmlns:w10="urn:schemas-microsoft-com:office:word" xmlns:wp14="http://schemas.microsoft.com/office/word/2010/wordprocessingDrawing" xmlns:v="urn:schemas-microsoft-com:vml" xmlns:oel="http://schemas.microsoft.com/office/2019/extlst" xmlns:o="urn:schemas-microsoft-com:office:office" xmlns:am3d="http://schemas.microsoft.com/office/drawing/2017/model3d" xmlns:aink="http://schemas.microsoft.com/office/drawing/2016/ink" xmlns:mc="http://schemas.openxmlformats.org/markup-compatibility/2006" xmlns:cx8="http://schemas.microsoft.com/office/drawing/2016/5/14/chartex" xmlns:cx7="http://schemas.microsoft.com/office/drawing/2016/5/13/chartex" xmlns:cx6="http://schemas.microsoft.com/office/drawing/2016/5/12/chartex" xmlns:cx5="http://schemas.microsoft.com/office/drawing/2016/5/11/chartex" xmlns:cx4="http://schemas.microsoft.com/office/drawing/2016/5/10/chartex" xmlns:cx3="http://schemas.microsoft.com/office/drawing/2016/5/9/chartex" xmlns:cx2="http://schemas.microsoft.com/office/drawing/2015/10/21/chartex" xmlns:cx1="http://schemas.microsoft.com/office/drawing/2015/9/8/chartex" xmlns:cx="http://schemas.microsoft.com/office/drawing/2014/chartex" xmlns:wpc="http://schemas.microsoft.com/office/word/2010/wordprocessingCanvas" xmlns="" val="0"/>
                         </a:ext>
                       </a:extLst>
                     </a:blip>
@@ -59,7 +60,7 @@
                   <pic:spPr bwMode="auto">
                     <a:xfrm>
                       <a:off x="0" y="0"/>
-                      <a:ext cx="1275347" cy="1514475"/>
+                      <a:ext cx="1275080" cy="1514475"/>
                     </a:xfrm>
                     <a:prstGeom prst="rect">
                       <a:avLst/>
@@ -170,7 +171,34 @@
           <w:sz w:val="40"/>
           <w:szCs w:val="40"/>
         </w:rPr>
-        <w:t>DISCRETE STRUCTURE LAB REPORT</w:t>
+        <w:t>DI</w:t>
+      </w:r>
+      <w:r>
+        <w:rPr>
+          <w:rFonts w:ascii="Tinos" w:eastAsia="Times New Roman" w:hAnsi="Tinos" w:cs="Tinos"/>
+          <w:b/>
+          <w:sz w:val="40"/>
+          <w:szCs w:val="40"/>
+        </w:rPr>
+        <w:t>SCRETE STRUCTURE</w:t>
+      </w:r>
+      <w:r>
+        <w:rPr>
+          <w:rFonts w:ascii="Tinos" w:eastAsia="Times New Roman" w:hAnsi="Tinos" w:cs="Tinos"/>
+          <w:b/>
+          <w:sz w:val="40"/>
+          <w:szCs w:val="40"/>
+        </w:rPr>
+        <w:br/>
+      </w:r>
+      <w:r>
+        <w:rPr>
+          <w:rFonts w:ascii="Tinos" w:eastAsia="Times New Roman" w:hAnsi="Tinos" w:cs="Tinos"/>
+          <w:b/>
+          <w:sz w:val="40"/>
+          <w:szCs w:val="40"/>
+        </w:rPr>
+        <w:t>LAB REPORT</w:t>
       </w:r>
     </w:p>
     <w:p>
@@ -340,7 +368,7 @@
           <w:szCs w:val="40"/>
         </w:rPr>
         <w:pict>
-          <v:group id="Group 6" o:spid="_x0000_s2054" style="position:absolute;margin-left:189.65pt;margin-top:2pt;width:1in;height:145.75pt;z-index:251663360;mso-position-horizontal-relative:margin;mso-height-relative:margin" coordsize="9144,22647" o:gfxdata="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">
+          <v:group id="Group 6" o:spid="_x0000_s2054" style="position:absolute;margin-left:189.65pt;margin-top:2pt;width:1in;height:124.5pt;z-index:251663360;mso-position-horizontal-relative:margin;mso-height-relative:margin" coordsize="9144,22647" o:gfxdata="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">
             <v:line id="Straight Connector 3" o:spid="_x0000_s2055" style="position:absolute;visibility:visible" from="4572,0" to="4572,22647" o:connectortype="straight" o:gfxdata="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" strokecolor="black [3200]" strokeweight="1.5pt">
               <v:stroke joinstyle="miter"/>
             </v:line>
@@ -354,17 +382,6 @@
           </v:group>
         </w:pict>
       </w:r>
-    </w:p>
-    <w:p>
-      <w:pPr>
-        <w:rPr>
-          <w:rFonts w:ascii="Tinos" w:hAnsi="Tinos" w:cs="Tinos"/>
-          <w:b/>
-          <w:bCs/>
-          <w:sz w:val="28"/>
-          <w:szCs w:val="28"/>
-        </w:rPr>
-      </w:pPr>
     </w:p>
     <w:p>
       <w:pPr>
@@ -603,7 +620,7 @@
                     <a:blip r:embed="rId7" cstate="print">
                       <a:extLst>
                         <a:ext uri="{28A0092B-C50C-407E-A947-70E740481C1C}">
-                          <a14:useLocalDpi xmlns:a14="http://schemas.microsoft.com/office/drawing/2010/main" xmlns:wps="http://schemas.microsoft.com/office/word/2010/wordprocessingShape" xmlns:wpi="http://schemas.microsoft.com/office/word/2010/wordprocessingInk" xmlns:wpg="http://schemas.microsoft.com/office/word/2010/wordprocessingGroup" xmlns:w16se="http://schemas.microsoft.com/office/word/2015/wordml/symex" xmlns:w16sdtdh="http://schemas.microsoft.com/office/word/2020/wordml/sdtdatahash" xmlns:w16="http://schemas.microsoft.com/office/word/2018/wordml" xmlns:w16cid="http://schemas.microsoft.com/office/word/2016/wordml/cid" xmlns:w16cex="http://schemas.microsoft.com/office/word/2018/wordml/cex" xmlns:w15="http://schemas.microsoft.com/office/word/2012/wordml" xmlns:w14="http://schemas.microsoft.com/office/word/2010/wordml" xmlns:w="http://schemas.openxmlformats.org/wordprocessingml/2006/main" xmlns:w10="urn:schemas-microsoft-com:office:word" xmlns:wp14="http://schemas.microsoft.com/office/word/2010/wordprocessingDrawing" xmlns:v="urn:schemas-microsoft-com:vml" xmlns:oel="http://schemas.microsoft.com/office/2019/extlst" xmlns:o="urn:schemas-microsoft-com:office:office" xmlns:am3d="http://schemas.microsoft.com/office/drawing/2017/model3d" xmlns:aink="http://schemas.microsoft.com/office/drawing/2016/ink" xmlns:mc="http://schemas.openxmlformats.org/markup-compatibility/2006" xmlns:cx8="http://schemas.microsoft.com/office/drawing/2016/5/14/chartex" xmlns:cx7="http://schemas.microsoft.com/office/drawing/2016/5/13/chartex" xmlns:cx6="http://schemas.microsoft.com/office/drawing/2016/5/12/chartex" xmlns:cx5="http://schemas.microsoft.com/office/drawing/2016/5/11/chartex" xmlns:cx4="http://schemas.microsoft.com/office/drawing/2016/5/10/chartex" xmlns:cx3="http://schemas.microsoft.com/office/drawing/2016/5/9/chartex" xmlns:cx2="http://schemas.microsoft.com/office/drawing/2015/10/21/chartex" xmlns:cx1="http://schemas.microsoft.com/office/drawing/2015/9/8/chartex" xmlns:cx="http://schemas.microsoft.com/office/drawing/2014/chartex" xmlns:wpc="http://schemas.microsoft.com/office/word/2010/wordprocessingCanvas" xmlns="" val="0"/>
+                          <a14:useLocalDpi xmlns="" xmlns:wpc="http://schemas.microsoft.com/office/word/2010/wordprocessingCanvas" xmlns:cx="http://schemas.microsoft.com/office/drawing/2014/chartex" xmlns:cx1="http://schemas.microsoft.com/office/drawing/2015/9/8/chartex" xmlns:cx2="http://schemas.microsoft.com/office/drawing/2015/10/21/chartex" xmlns:cx3="http://schemas.microsoft.com/office/drawing/2016/5/9/chartex" xmlns:cx4="http://schemas.microsoft.com/office/drawing/2016/5/10/chartex" xmlns:cx5="http://schemas.microsoft.com/office/drawing/2016/5/11/chartex" xmlns:cx6="http://schemas.microsoft.com/office/drawing/2016/5/12/chartex" xmlns:cx7="http://schemas.microsoft.com/office/drawing/2016/5/13/chartex" xmlns:cx8="http://schemas.microsoft.com/office/drawing/2016/5/14/chartex" xmlns:mc="http://schemas.openxmlformats.org/markup-compatibility/2006" xmlns:aink="http://schemas.microsoft.com/office/drawing/2016/ink" xmlns:am3d="http://schemas.microsoft.com/office/drawing/2017/model3d" xmlns:o="urn:schemas-microsoft-com:office:office" xmlns:oel="http://schemas.microsoft.com/office/2019/extlst" xmlns:v="urn:schemas-microsoft-com:vml" xmlns:wp14="http://schemas.microsoft.com/office/word/2010/wordprocessingDrawing" xmlns:w10="urn:schemas-microsoft-com:office:word" xmlns:w="http://schemas.openxmlformats.org/wordprocessingml/2006/main" xmlns:w14="http://schemas.microsoft.com/office/word/2010/wordml" xmlns:w15="http://schemas.microsoft.com/office/word/2012/wordml" xmlns:w16cex="http://schemas.microsoft.com/office/word/2018/wordml/cex" xmlns:w16cid="http://schemas.microsoft.com/office/word/2016/wordml/cid" xmlns:w16="http://schemas.microsoft.com/office/word/2018/wordml" xmlns:w16sdtdh="http://schemas.microsoft.com/office/word/2020/wordml/sdtdatahash" xmlns:w16se="http://schemas.microsoft.com/office/word/2015/wordml/symex" xmlns:wpg="http://schemas.microsoft.com/office/word/2010/wordprocessingGroup" xmlns:wpi="http://schemas.microsoft.com/office/word/2010/wordprocessingInk" xmlns:wps="http://schemas.microsoft.com/office/word/2010/wordprocessingShape" xmlns:a14="http://schemas.microsoft.com/office/drawing/2010/main" val="0"/>
                         </a:ext>
                       </a:extLst>
                     </a:blip>
@@ -664,7 +681,21 @@
           <w:rFonts w:ascii="Times New Roman" w:hAnsi="Times New Roman" w:cs="Times New Roman"/>
           <w:sz w:val="36"/>
         </w:rPr>
-        <w:t>DESCRETE STRUCTURE</w:t>
+        <w:t>D</w:t>
+      </w:r>
+      <w:r>
+        <w:rPr>
+          <w:rFonts w:ascii="Times New Roman" w:hAnsi="Times New Roman" w:cs="Times New Roman"/>
+          <w:sz w:val="36"/>
+        </w:rPr>
+        <w:t>I</w:t>
+      </w:r>
+      <w:r>
+        <w:rPr>
+          <w:rFonts w:ascii="Times New Roman" w:hAnsi="Times New Roman" w:cs="Times New Roman"/>
+          <w:sz w:val="36"/>
+        </w:rPr>
+        <w:t>SCRETE STRUCTURE</w:t>
       </w:r>
       <w:r>
         <w:rPr>
@@ -1068,7 +1099,7 @@
       </w:tr>
       <w:tr>
         <w:trPr>
-          <w:trHeight w:val="576"/>
+          <w:trHeight w:val="677"/>
           <w:jc w:val="center"/>
         </w:trPr>
         <w:tc>
@@ -1162,7 +1193,7 @@
       </w:tr>
       <w:tr>
         <w:trPr>
-          <w:trHeight w:val="576"/>
+          <w:trHeight w:val="677"/>
           <w:jc w:val="center"/>
         </w:trPr>
         <w:tc>
@@ -1256,7 +1287,7 @@
       </w:tr>
       <w:tr>
         <w:trPr>
-          <w:trHeight w:val="576"/>
+          <w:trHeight w:val="677"/>
           <w:jc w:val="center"/>
         </w:trPr>
         <w:tc>
@@ -1350,7 +1381,7 @@
       </w:tr>
       <w:tr>
         <w:trPr>
-          <w:trHeight w:val="576"/>
+          <w:trHeight w:val="677"/>
           <w:jc w:val="center"/>
         </w:trPr>
         <w:tc>
@@ -1444,7 +1475,7 @@
       </w:tr>
       <w:tr>
         <w:trPr>
-          <w:trHeight w:val="576"/>
+          <w:trHeight w:val="677"/>
           <w:jc w:val="center"/>
         </w:trPr>
         <w:tc>
@@ -1538,7 +1569,7 @@
       </w:tr>
       <w:tr>
         <w:trPr>
-          <w:trHeight w:val="576"/>
+          <w:trHeight w:val="677"/>
           <w:jc w:val="center"/>
         </w:trPr>
         <w:tc>
@@ -1632,7 +1663,7 @@
       </w:tr>
       <w:tr>
         <w:trPr>
-          <w:trHeight w:val="576"/>
+          <w:trHeight w:val="677"/>
           <w:jc w:val="center"/>
         </w:trPr>
         <w:tc>
@@ -1726,7 +1757,7 @@
       </w:tr>
       <w:tr>
         <w:trPr>
-          <w:trHeight w:val="576"/>
+          <w:trHeight w:val="677"/>
           <w:jc w:val="center"/>
         </w:trPr>
         <w:tc>
@@ -1820,7 +1851,7 @@
       </w:tr>
       <w:tr>
         <w:trPr>
-          <w:trHeight w:val="576"/>
+          <w:trHeight w:val="677"/>
           <w:jc w:val="center"/>
         </w:trPr>
         <w:tc>
@@ -1914,7 +1945,7 @@
       </w:tr>
       <w:tr>
         <w:trPr>
-          <w:trHeight w:val="576"/>
+          <w:trHeight w:val="677"/>
           <w:jc w:val="center"/>
         </w:trPr>
         <w:tc>
@@ -2008,7 +2039,7 @@
       </w:tr>
       <w:tr>
         <w:trPr>
-          <w:trHeight w:val="576"/>
+          <w:trHeight w:val="677"/>
           <w:jc w:val="center"/>
         </w:trPr>
         <w:tc>
@@ -2102,7 +2133,7 @@
       </w:tr>
       <w:tr>
         <w:trPr>
-          <w:trHeight w:val="576"/>
+          <w:trHeight w:val="677"/>
           <w:jc w:val="center"/>
         </w:trPr>
         <w:tc>
@@ -2196,7 +2227,7 @@
       </w:tr>
       <w:tr>
         <w:trPr>
-          <w:trHeight w:val="576"/>
+          <w:trHeight w:val="677"/>
           <w:jc w:val="center"/>
         </w:trPr>
         <w:tc>
@@ -2290,7 +2321,7 @@
       </w:tr>
       <w:tr>
         <w:trPr>
-          <w:trHeight w:val="576"/>
+          <w:trHeight w:val="677"/>
           <w:jc w:val="center"/>
         </w:trPr>
         <w:tc>
@@ -2314,100 +2345,6 @@
                 <w:szCs w:val="24"/>
               </w:rPr>
               <w:t>14</w:t>
-            </w:r>
-          </w:p>
-        </w:tc>
-        <w:tc>
-          <w:tcPr>
-            <w:tcW w:w="4230" w:type="dxa"/>
-            <w:vAlign w:val="center"/>
-          </w:tcPr>
-          <w:p>
-            <w:pPr>
-              <w:jc w:val="center"/>
-              <w:rPr>
-                <w:rFonts w:ascii="Times New Roman" w:hAnsi="Times New Roman" w:cs="Times New Roman"/>
-                <w:sz w:val="28"/>
-                <w:szCs w:val="28"/>
-              </w:rPr>
-            </w:pPr>
-          </w:p>
-        </w:tc>
-        <w:tc>
-          <w:tcPr>
-            <w:tcW w:w="1937" w:type="dxa"/>
-            <w:vAlign w:val="center"/>
-          </w:tcPr>
-          <w:p>
-            <w:pPr>
-              <w:jc w:val="center"/>
-              <w:rPr>
-                <w:rFonts w:ascii="Times New Roman" w:hAnsi="Times New Roman" w:cs="Times New Roman"/>
-                <w:sz w:val="28"/>
-                <w:szCs w:val="28"/>
-              </w:rPr>
-            </w:pPr>
-          </w:p>
-        </w:tc>
-        <w:tc>
-          <w:tcPr>
-            <w:tcW w:w="1404" w:type="dxa"/>
-            <w:vAlign w:val="center"/>
-          </w:tcPr>
-          <w:p>
-            <w:pPr>
-              <w:jc w:val="center"/>
-              <w:rPr>
-                <w:rFonts w:ascii="Times New Roman" w:hAnsi="Times New Roman" w:cs="Times New Roman"/>
-                <w:sz w:val="28"/>
-                <w:szCs w:val="28"/>
-              </w:rPr>
-            </w:pPr>
-          </w:p>
-        </w:tc>
-        <w:tc>
-          <w:tcPr>
-            <w:tcW w:w="1326" w:type="dxa"/>
-            <w:vAlign w:val="center"/>
-          </w:tcPr>
-          <w:p>
-            <w:pPr>
-              <w:jc w:val="center"/>
-              <w:rPr>
-                <w:rFonts w:ascii="Times New Roman" w:hAnsi="Times New Roman" w:cs="Times New Roman"/>
-                <w:sz w:val="28"/>
-                <w:szCs w:val="28"/>
-              </w:rPr>
-            </w:pPr>
-          </w:p>
-        </w:tc>
-      </w:tr>
-      <w:tr>
-        <w:trPr>
-          <w:trHeight w:val="576"/>
-          <w:jc w:val="center"/>
-        </w:trPr>
-        <w:tc>
-          <w:tcPr>
-            <w:tcW w:w="805" w:type="dxa"/>
-            <w:vAlign w:val="center"/>
-          </w:tcPr>
-          <w:p>
-            <w:pPr>
-              <w:jc w:val="center"/>
-              <w:rPr>
-                <w:rFonts w:ascii="Times New Roman" w:hAnsi="Times New Roman" w:cs="Times New Roman"/>
-                <w:sz w:val="24"/>
-                <w:szCs w:val="24"/>
-              </w:rPr>
-            </w:pPr>
-            <w:r>
-              <w:rPr>
-                <w:rFonts w:ascii="Times New Roman" w:hAnsi="Times New Roman" w:cs="Times New Roman"/>
-                <w:sz w:val="24"/>
-                <w:szCs w:val="24"/>
-              </w:rPr>
-              <w:t>15</w:t>
             </w:r>
           </w:p>
         </w:tc>
@@ -2479,22 +2416,10 @@
     </w:tbl>
     <w:p>
       <w:pPr>
-        <w:spacing w:after="0"/>
-        <w:ind w:left="-360"/>
-        <w:rPr>
-          <w:rFonts w:ascii="Times New Roman" w:hAnsi="Times New Roman" w:cs="Times New Roman"/>
-          <w:sz w:val="26"/>
-          <w:szCs w:val="16"/>
-        </w:rPr>
-      </w:pPr>
-    </w:p>
-    <w:p>
-      <w:pPr>
         <w:rPr>
           <w:rFonts w:ascii="Tinos" w:hAnsi="Tinos" w:cs="Tinos"/>
           <w:b/>
           <w:bCs/>
-          <w:sz w:val="28"/>
           <w:szCs w:val="28"/>
         </w:rPr>
       </w:pPr>
@@ -2503,7 +2428,7 @@
       <w:headerReference w:type="default" r:id="rId8"/>
       <w:headerReference w:type="first" r:id="rId9"/>
       <w:pgSz w:w="11906" w:h="16838" w:code="9"/>
-      <w:pgMar w:top="1152" w:right="1440" w:bottom="1152" w:left="1440" w:header="720" w:footer="720" w:gutter="0"/>
+      <w:pgMar w:top="720" w:right="1440" w:bottom="720" w:left="1440" w:header="720" w:footer="720" w:gutter="0"/>
       <w:cols w:space="720"/>
       <w:titlePg/>
       <w:docGrid w:linePitch="360"/>
@@ -2580,6 +2505,9 @@
       <w:pStyle w:val="Header"/>
     </w:pPr>
     <w:r>
+      <w:rPr>
+        <w:noProof/>
+      </w:rPr>
       <w:drawing>
         <wp:anchor distT="0" distB="0" distL="114300" distR="114300" simplePos="0" relativeHeight="251659264" behindDoc="0" locked="0" layoutInCell="1" allowOverlap="1">
           <wp:simplePos x="0" y="0"/>
@@ -2617,7 +2545,7 @@
                   <a:blip r:embed="rId1">
                     <a:extLst>
                       <a:ext uri="{28A0092B-C50C-407E-A947-70E740481C1C}">
-                        <a14:useLocalDpi xmlns="" xmlns:wpc="http://schemas.microsoft.com/office/word/2010/wordprocessingCanvas" xmlns:cx="http://schemas.microsoft.com/office/drawing/2014/chartex" xmlns:cx1="http://schemas.microsoft.com/office/drawing/2015/9/8/chartex" xmlns:cx2="http://schemas.microsoft.com/office/drawing/2015/10/21/chartex" xmlns:cx3="http://schemas.microsoft.com/office/drawing/2016/5/9/chartex" xmlns:cx4="http://schemas.microsoft.com/office/drawing/2016/5/10/chartex" xmlns:cx5="http://schemas.microsoft.com/office/drawing/2016/5/11/chartex" xmlns:cx6="http://schemas.microsoft.com/office/drawing/2016/5/12/chartex" xmlns:cx7="http://schemas.microsoft.com/office/drawing/2016/5/13/chartex" xmlns:cx8="http://schemas.microsoft.com/office/drawing/2016/5/14/chartex" xmlns:mc="http://schemas.openxmlformats.org/markup-compatibility/2006" xmlns:aink="http://schemas.microsoft.com/office/drawing/2016/ink" xmlns:am3d="http://schemas.microsoft.com/office/drawing/2017/model3d" xmlns:o="urn:schemas-microsoft-com:office:office" xmlns:oel="http://schemas.microsoft.com/office/2019/extlst" xmlns:v="urn:schemas-microsoft-com:vml" xmlns:wp14="http://schemas.microsoft.com/office/word/2010/wordprocessingDrawing" xmlns:w10="urn:schemas-microsoft-com:office:word" xmlns:w="http://schemas.openxmlformats.org/wordprocessingml/2006/main" xmlns:w14="http://schemas.microsoft.com/office/word/2010/wordml" xmlns:w15="http://schemas.microsoft.com/office/word/2012/wordml" xmlns:w16cex="http://schemas.microsoft.com/office/word/2018/wordml/cex" xmlns:w16cid="http://schemas.microsoft.com/office/word/2016/wordml/cid" xmlns:w16="http://schemas.microsoft.com/office/word/2018/wordml" xmlns:w16sdtdh="http://schemas.microsoft.com/office/word/2020/wordml/sdtdatahash" xmlns:w16se="http://schemas.microsoft.com/office/word/2015/wordml/symex" xmlns:wpg="http://schemas.microsoft.com/office/word/2010/wordprocessingGroup" xmlns:wpi="http://schemas.microsoft.com/office/word/2010/wordprocessingInk" xmlns:wps="http://schemas.microsoft.com/office/word/2010/wordprocessingShape" xmlns:a14="http://schemas.microsoft.com/office/drawing/2010/main" val="0"/>
+                        <a14:useLocalDpi xmlns:a14="http://schemas.microsoft.com/office/drawing/2010/main" xmlns:wps="http://schemas.microsoft.com/office/word/2010/wordprocessingShape" xmlns:wpi="http://schemas.microsoft.com/office/word/2010/wordprocessingInk" xmlns:wpg="http://schemas.microsoft.com/office/word/2010/wordprocessingGroup" xmlns:w16se="http://schemas.microsoft.com/office/word/2015/wordml/symex" xmlns:w16sdtdh="http://schemas.microsoft.com/office/word/2020/wordml/sdtdatahash" xmlns:w16="http://schemas.microsoft.com/office/word/2018/wordml" xmlns:w16cid="http://schemas.microsoft.com/office/word/2016/wordml/cid" xmlns:w16cex="http://schemas.microsoft.com/office/word/2018/wordml/cex" xmlns:w15="http://schemas.microsoft.com/office/word/2012/wordml" xmlns:w14="http://schemas.microsoft.com/office/word/2010/wordml" xmlns:w="http://schemas.openxmlformats.org/wordprocessingml/2006/main" xmlns:w10="urn:schemas-microsoft-com:office:word" xmlns:wp14="http://schemas.microsoft.com/office/word/2010/wordprocessingDrawing" xmlns:v="urn:schemas-microsoft-com:vml" xmlns:oel="http://schemas.microsoft.com/office/2019/extlst" xmlns:o="urn:schemas-microsoft-com:office:office" xmlns:am3d="http://schemas.microsoft.com/office/drawing/2017/model3d" xmlns:aink="http://schemas.microsoft.com/office/drawing/2016/ink" xmlns:mc="http://schemas.openxmlformats.org/markup-compatibility/2006" xmlns:cx8="http://schemas.microsoft.com/office/drawing/2016/5/14/chartex" xmlns:cx7="http://schemas.microsoft.com/office/drawing/2016/5/13/chartex" xmlns:cx6="http://schemas.microsoft.com/office/drawing/2016/5/12/chartex" xmlns:cx5="http://schemas.microsoft.com/office/drawing/2016/5/11/chartex" xmlns:cx4="http://schemas.microsoft.com/office/drawing/2016/5/10/chartex" xmlns:cx3="http://schemas.microsoft.com/office/drawing/2016/5/9/chartex" xmlns:cx2="http://schemas.microsoft.com/office/drawing/2015/10/21/chartex" xmlns:cx1="http://schemas.microsoft.com/office/drawing/2015/9/8/chartex" xmlns:cx="http://schemas.microsoft.com/office/drawing/2014/chartex" xmlns:wpc="http://schemas.microsoft.com/office/word/2010/wordprocessingCanvas" xmlns="" val="0"/>
                       </a:ext>
                     </a:extLst>
                   </a:blip>
@@ -2638,7 +2566,7 @@
                   </a:ln>
                   <a:extLst>
                     <a:ext uri="{53640926-AAD7-44D8-BBD7-CCE9431645EC}">
-                      <a14:shadowObscured xmlns="" xmlns:wpc="http://schemas.microsoft.com/office/word/2010/wordprocessingCanvas" xmlns:cx="http://schemas.microsoft.com/office/drawing/2014/chartex" xmlns:cx1="http://schemas.microsoft.com/office/drawing/2015/9/8/chartex" xmlns:cx2="http://schemas.microsoft.com/office/drawing/2015/10/21/chartex" xmlns:cx3="http://schemas.microsoft.com/office/drawing/2016/5/9/chartex" xmlns:cx4="http://schemas.microsoft.com/office/drawing/2016/5/10/chartex" xmlns:cx5="http://schemas.microsoft.com/office/drawing/2016/5/11/chartex" xmlns:cx6="http://schemas.microsoft.com/office/drawing/2016/5/12/chartex" xmlns:cx7="http://schemas.microsoft.com/office/drawing/2016/5/13/chartex" xmlns:cx8="http://schemas.microsoft.com/office/drawing/2016/5/14/chartex" xmlns:mc="http://schemas.openxmlformats.org/markup-compatibility/2006" xmlns:aink="http://schemas.microsoft.com/office/drawing/2016/ink" xmlns:am3d="http://schemas.microsoft.com/office/drawing/2017/model3d" xmlns:o="urn:schemas-microsoft-com:office:office" xmlns:oel="http://schemas.microsoft.com/office/2019/extlst" xmlns:v="urn:schemas-microsoft-com:vml" xmlns:wp14="http://schemas.microsoft.com/office/word/2010/wordprocessingDrawing" xmlns:w10="urn:schemas-microsoft-com:office:word" xmlns:w="http://schemas.openxmlformats.org/wordprocessingml/2006/main" xmlns:w14="http://schemas.microsoft.com/office/word/2010/wordml" xmlns:w15="http://schemas.microsoft.com/office/word/2012/wordml" xmlns:w16cex="http://schemas.microsoft.com/office/word/2018/wordml/cex" xmlns:w16cid="http://schemas.microsoft.com/office/word/2016/wordml/cid" xmlns:w16="http://schemas.microsoft.com/office/word/2018/wordml" xmlns:w16sdtdh="http://schemas.microsoft.com/office/word/2020/wordml/sdtdatahash" xmlns:w16se="http://schemas.microsoft.com/office/word/2015/wordml/symex" xmlns:wpg="http://schemas.microsoft.com/office/word/2010/wordprocessingGroup" xmlns:wpi="http://schemas.microsoft.com/office/word/2010/wordprocessingInk" xmlns:wps="http://schemas.microsoft.com/office/word/2010/wordprocessingShape" xmlns:a14="http://schemas.microsoft.com/office/drawing/2010/main"/>
+                      <a14:shadowObscured xmlns:a14="http://schemas.microsoft.com/office/drawing/2010/main" xmlns:wps="http://schemas.microsoft.com/office/word/2010/wordprocessingShape" xmlns:wpi="http://schemas.microsoft.com/office/word/2010/wordprocessingInk" xmlns:wpg="http://schemas.microsoft.com/office/word/2010/wordprocessingGroup" xmlns:w16se="http://schemas.microsoft.com/office/word/2015/wordml/symex" xmlns:w16sdtdh="http://schemas.microsoft.com/office/word/2020/wordml/sdtdatahash" xmlns:w16="http://schemas.microsoft.com/office/word/2018/wordml" xmlns:w16cid="http://schemas.microsoft.com/office/word/2016/wordml/cid" xmlns:w16cex="http://schemas.microsoft.com/office/word/2018/wordml/cex" xmlns:w15="http://schemas.microsoft.com/office/word/2012/wordml" xmlns:w14="http://schemas.microsoft.com/office/word/2010/wordml" xmlns:w="http://schemas.openxmlformats.org/wordprocessingml/2006/main" xmlns:w10="urn:schemas-microsoft-com:office:word" xmlns:wp14="http://schemas.microsoft.com/office/word/2010/wordprocessingDrawing" xmlns:v="urn:schemas-microsoft-com:vml" xmlns:oel="http://schemas.microsoft.com/office/2019/extlst" xmlns:o="urn:schemas-microsoft-com:office:office" xmlns:am3d="http://schemas.microsoft.com/office/drawing/2017/model3d" xmlns:aink="http://schemas.microsoft.com/office/drawing/2016/ink" xmlns:mc="http://schemas.openxmlformats.org/markup-compatibility/2006" xmlns:cx8="http://schemas.microsoft.com/office/drawing/2016/5/14/chartex" xmlns:cx7="http://schemas.microsoft.com/office/drawing/2016/5/13/chartex" xmlns:cx6="http://schemas.microsoft.com/office/drawing/2016/5/12/chartex" xmlns:cx5="http://schemas.microsoft.com/office/drawing/2016/5/11/chartex" xmlns:cx4="http://schemas.microsoft.com/office/drawing/2016/5/10/chartex" xmlns:cx3="http://schemas.microsoft.com/office/drawing/2016/5/9/chartex" xmlns:cx2="http://schemas.microsoft.com/office/drawing/2015/10/21/chartex" xmlns:cx1="http://schemas.microsoft.com/office/drawing/2015/9/8/chartex" xmlns:cx="http://schemas.microsoft.com/office/drawing/2014/chartex" xmlns:wpc="http://schemas.microsoft.com/office/word/2010/wordprocessingCanvas" xmlns=""/>
                     </a:ext>
                   </a:extLst>
                 </pic:spPr>
@@ -3233,7 +3161,7 @@
   <a:extraClrSchemeLst/>
   <a:extLst>
     <a:ext uri="{05A4C25C-085E-4340-85A3-A5531E510DB2}">
-      <thm15:themeFamily xmlns="" xmlns:thm15="http://schemas.microsoft.com/office/thememl/2012/main" name="Office Theme" id="{62F939B6-93AF-4DB8-9C6B-D6C7DFDC589F}" vid="{4A3C46E8-61CC-4603-A589-7422A47A8E4A}"/>
+      <thm15:themeFamily xmlns:thm15="http://schemas.microsoft.com/office/thememl/2012/main" xmlns="" name="Office Theme" id="{62F939B6-93AF-4DB8-9C6B-D6C7DFDC589F}" vid="{4A3C46E8-61CC-4603-A589-7422A47A8E4A}"/>
     </a:ext>
   </a:extLst>
 </a:theme>

</xml_diff>